<commit_message>
updated sql and dsa
</commit_message>
<xml_diff>
--- a/DAILY SQL ISH.docx
+++ b/DAILY SQL ISH.docx
@@ -9,7 +9,10 @@
     </w:p>
     <w:p>
       <w:r>
-        <w:t>8.1.24</w:t>
+        <w:t>01.08.</w:t>
+      </w:r>
+      <w:r>
+        <w:t>24</w:t>
       </w:r>
     </w:p>
     <w:p>
@@ -35,42 +38,1401 @@
     </w:p>
     <w:p>
       <w:pPr>
-        <w:spacing w:line="240" w:lineRule="auto"/>
+        <w:shd w:val="clear" w:color="auto" w:fill="282828"/>
+        <w:spacing w:after="0" w:line="270" w:lineRule="atLeast"/>
+        <w:rPr>
+          <w:rFonts w:ascii="Consolas" w:eastAsia="Times New Roman" w:hAnsi="Consolas" w:cs="Times New Roman"/>
+          <w:color w:val="D4D4D4"/>
+          <w:kern w:val="0"/>
+          <w:sz w:val="20"/>
+          <w:szCs w:val="20"/>
+          <w14:ligatures w14:val="none"/>
+        </w:rPr>
       </w:pPr>
       <w:r>
-        <w:t xml:space="preserve">select w1.id </w:t>
-      </w:r>
+        <w:rPr>
+          <w:rFonts w:ascii="Consolas" w:eastAsia="Times New Roman" w:hAnsi="Consolas" w:cs="Times New Roman"/>
+          <w:color w:val="569CD6"/>
+          <w:kern w:val="0"/>
+          <w:sz w:val="20"/>
+          <w:szCs w:val="20"/>
+          <w14:ligatures w14:val="none"/>
+        </w:rPr>
+        <w:t>select</w:t>
+      </w:r>
+      <w:r>
+        <w:rPr>
+          <w:rFonts w:ascii="Consolas" w:eastAsia="Times New Roman" w:hAnsi="Consolas" w:cs="Times New Roman"/>
+          <w:color w:val="D4D4D4"/>
+          <w:kern w:val="0"/>
+          <w:sz w:val="20"/>
+          <w:szCs w:val="20"/>
+          <w14:ligatures w14:val="none"/>
+        </w:rPr>
+        <w:t xml:space="preserve"> w1</w:t>
+      </w:r>
+      <w:r>
+        <w:rPr>
+          <w:rFonts w:ascii="Consolas" w:eastAsia="Times New Roman" w:hAnsi="Consolas" w:cs="Times New Roman"/>
+          <w:color w:val="DCDCDC"/>
+          <w:kern w:val="0"/>
+          <w:sz w:val="20"/>
+          <w:szCs w:val="20"/>
+          <w14:ligatures w14:val="none"/>
+        </w:rPr>
+        <w:t>.</w:t>
+      </w:r>
+      <w:r>
+        <w:rPr>
+          <w:rFonts w:ascii="Consolas" w:eastAsia="Times New Roman" w:hAnsi="Consolas" w:cs="Times New Roman"/>
+          <w:color w:val="D4D4D4"/>
+          <w:kern w:val="0"/>
+          <w:sz w:val="20"/>
+          <w:szCs w:val="20"/>
+          <w14:ligatures w14:val="none"/>
+        </w:rPr>
+        <w:t xml:space="preserve">id </w:t>
+      </w:r>
+    </w:p>
+    <w:p>
+      <w:pPr>
+        <w:shd w:val="clear" w:color="auto" w:fill="282828"/>
+        <w:spacing w:after="0" w:line="270" w:lineRule="atLeast"/>
+        <w:rPr>
+          <w:rFonts w:ascii="Consolas" w:eastAsia="Times New Roman" w:hAnsi="Consolas" w:cs="Times New Roman"/>
+          <w:color w:val="D4D4D4"/>
+          <w:kern w:val="0"/>
+          <w:sz w:val="20"/>
+          <w:szCs w:val="20"/>
+          <w14:ligatures w14:val="none"/>
+        </w:rPr>
+      </w:pPr>
+      <w:r>
+        <w:rPr>
+          <w:rFonts w:ascii="Consolas" w:eastAsia="Times New Roman" w:hAnsi="Consolas" w:cs="Times New Roman"/>
+          <w:color w:val="569CD6"/>
+          <w:kern w:val="0"/>
+          <w:sz w:val="20"/>
+          <w:szCs w:val="20"/>
+          <w14:ligatures w14:val="none"/>
+        </w:rPr>
+        <w:t>from</w:t>
+      </w:r>
+      <w:r>
+        <w:rPr>
+          <w:rFonts w:ascii="Consolas" w:eastAsia="Times New Roman" w:hAnsi="Consolas" w:cs="Times New Roman"/>
+          <w:color w:val="D4D4D4"/>
+          <w:kern w:val="0"/>
+          <w:sz w:val="20"/>
+          <w:szCs w:val="20"/>
+          <w14:ligatures w14:val="none"/>
+        </w:rPr>
+        <w:t xml:space="preserve"> Weather w1</w:t>
+      </w:r>
+      <w:r>
+        <w:rPr>
+          <w:rFonts w:ascii="Consolas" w:eastAsia="Times New Roman" w:hAnsi="Consolas" w:cs="Times New Roman"/>
+          <w:color w:val="DCDCDC"/>
+          <w:kern w:val="0"/>
+          <w:sz w:val="20"/>
+          <w:szCs w:val="20"/>
+          <w14:ligatures w14:val="none"/>
+        </w:rPr>
+        <w:t>,</w:t>
+      </w:r>
+      <w:r>
+        <w:rPr>
+          <w:rFonts w:ascii="Consolas" w:eastAsia="Times New Roman" w:hAnsi="Consolas" w:cs="Times New Roman"/>
+          <w:color w:val="D4D4D4"/>
+          <w:kern w:val="0"/>
+          <w:sz w:val="20"/>
+          <w:szCs w:val="20"/>
+          <w14:ligatures w14:val="none"/>
+        </w:rPr>
+        <w:t xml:space="preserve"> Weather w2</w:t>
+      </w:r>
+    </w:p>
+    <w:p>
+      <w:pPr>
+        <w:shd w:val="clear" w:color="auto" w:fill="282828"/>
+        <w:spacing w:after="0" w:line="270" w:lineRule="atLeast"/>
+        <w:rPr>
+          <w:rFonts w:ascii="Consolas" w:eastAsia="Times New Roman" w:hAnsi="Consolas" w:cs="Times New Roman"/>
+          <w:color w:val="D4D4D4"/>
+          <w:kern w:val="0"/>
+          <w:sz w:val="20"/>
+          <w:szCs w:val="20"/>
+          <w14:ligatures w14:val="none"/>
+        </w:rPr>
+      </w:pPr>
+      <w:r>
+        <w:rPr>
+          <w:rFonts w:ascii="Consolas" w:eastAsia="Times New Roman" w:hAnsi="Consolas" w:cs="Times New Roman"/>
+          <w:color w:val="569CD6"/>
+          <w:kern w:val="0"/>
+          <w:sz w:val="20"/>
+          <w:szCs w:val="20"/>
+          <w14:ligatures w14:val="none"/>
+        </w:rPr>
+        <w:t>where</w:t>
+      </w:r>
+      <w:r>
+        <w:rPr>
+          <w:rFonts w:ascii="Consolas" w:eastAsia="Times New Roman" w:hAnsi="Consolas" w:cs="Times New Roman"/>
+          <w:color w:val="D4D4D4"/>
+          <w:kern w:val="0"/>
+          <w:sz w:val="20"/>
+          <w:szCs w:val="20"/>
+          <w14:ligatures w14:val="none"/>
+        </w:rPr>
+        <w:t xml:space="preserve"> </w:t>
+      </w:r>
+      <w:proofErr w:type="spellStart"/>
+      <w:r>
+        <w:rPr>
+          <w:rFonts w:ascii="Consolas" w:eastAsia="Times New Roman" w:hAnsi="Consolas" w:cs="Times New Roman"/>
+          <w:color w:val="DCDCAA"/>
+          <w:kern w:val="0"/>
+          <w:sz w:val="20"/>
+          <w:szCs w:val="20"/>
+          <w14:ligatures w14:val="none"/>
+        </w:rPr>
+        <w:t>datediff</w:t>
+      </w:r>
+      <w:proofErr w:type="spellEnd"/>
+      <w:r>
+        <w:rPr>
+          <w:rFonts w:ascii="Consolas" w:eastAsia="Times New Roman" w:hAnsi="Consolas" w:cs="Times New Roman"/>
+          <w:color w:val="D4D4D4"/>
+          <w:kern w:val="0"/>
+          <w:sz w:val="20"/>
+          <w:szCs w:val="20"/>
+          <w14:ligatures w14:val="none"/>
+        </w:rPr>
+        <w:t xml:space="preserve"> </w:t>
+      </w:r>
+      <w:r>
+        <w:rPr>
+          <w:rFonts w:ascii="Consolas" w:eastAsia="Times New Roman" w:hAnsi="Consolas" w:cs="Times New Roman"/>
+          <w:color w:val="DCDCDC"/>
+          <w:kern w:val="0"/>
+          <w:sz w:val="20"/>
+          <w:szCs w:val="20"/>
+          <w14:ligatures w14:val="none"/>
+        </w:rPr>
+        <w:t>(</w:t>
+      </w:r>
+      <w:r>
+        <w:rPr>
+          <w:rFonts w:ascii="Consolas" w:eastAsia="Times New Roman" w:hAnsi="Consolas" w:cs="Times New Roman"/>
+          <w:color w:val="D4D4D4"/>
+          <w:kern w:val="0"/>
+          <w:sz w:val="20"/>
+          <w:szCs w:val="20"/>
+          <w14:ligatures w14:val="none"/>
+        </w:rPr>
+        <w:t>w</w:t>
+      </w:r>
+      <w:proofErr w:type="gramStart"/>
+      <w:r>
+        <w:rPr>
+          <w:rFonts w:ascii="Consolas" w:eastAsia="Times New Roman" w:hAnsi="Consolas" w:cs="Times New Roman"/>
+          <w:color w:val="D4D4D4"/>
+          <w:kern w:val="0"/>
+          <w:sz w:val="20"/>
+          <w:szCs w:val="20"/>
+          <w14:ligatures w14:val="none"/>
+        </w:rPr>
+        <w:t>1</w:t>
+      </w:r>
+      <w:r>
+        <w:rPr>
+          <w:rFonts w:ascii="Consolas" w:eastAsia="Times New Roman" w:hAnsi="Consolas" w:cs="Times New Roman"/>
+          <w:color w:val="DCDCDC"/>
+          <w:kern w:val="0"/>
+          <w:sz w:val="20"/>
+          <w:szCs w:val="20"/>
+          <w14:ligatures w14:val="none"/>
+        </w:rPr>
+        <w:t>.</w:t>
+      </w:r>
+      <w:r>
+        <w:rPr>
+          <w:rFonts w:ascii="Consolas" w:eastAsia="Times New Roman" w:hAnsi="Consolas" w:cs="Times New Roman"/>
+          <w:color w:val="D4D4D4"/>
+          <w:kern w:val="0"/>
+          <w:sz w:val="20"/>
+          <w:szCs w:val="20"/>
+          <w14:ligatures w14:val="none"/>
+        </w:rPr>
+        <w:t>recordDate</w:t>
+      </w:r>
+      <w:proofErr w:type="gramEnd"/>
+      <w:r>
+        <w:rPr>
+          <w:rFonts w:ascii="Consolas" w:eastAsia="Times New Roman" w:hAnsi="Consolas" w:cs="Times New Roman"/>
+          <w:color w:val="DCDCDC"/>
+          <w:kern w:val="0"/>
+          <w:sz w:val="20"/>
+          <w:szCs w:val="20"/>
+          <w14:ligatures w14:val="none"/>
+        </w:rPr>
+        <w:t>,</w:t>
+      </w:r>
+      <w:r>
+        <w:rPr>
+          <w:rFonts w:ascii="Consolas" w:eastAsia="Times New Roman" w:hAnsi="Consolas" w:cs="Times New Roman"/>
+          <w:color w:val="D4D4D4"/>
+          <w:kern w:val="0"/>
+          <w:sz w:val="20"/>
+          <w:szCs w:val="20"/>
+          <w14:ligatures w14:val="none"/>
+        </w:rPr>
+        <w:t>w2</w:t>
+      </w:r>
+      <w:r>
+        <w:rPr>
+          <w:rFonts w:ascii="Consolas" w:eastAsia="Times New Roman" w:hAnsi="Consolas" w:cs="Times New Roman"/>
+          <w:color w:val="DCDCDC"/>
+          <w:kern w:val="0"/>
+          <w:sz w:val="20"/>
+          <w:szCs w:val="20"/>
+          <w14:ligatures w14:val="none"/>
+        </w:rPr>
+        <w:t>.</w:t>
+      </w:r>
+      <w:r>
+        <w:rPr>
+          <w:rFonts w:ascii="Consolas" w:eastAsia="Times New Roman" w:hAnsi="Consolas" w:cs="Times New Roman"/>
+          <w:color w:val="D4D4D4"/>
+          <w:kern w:val="0"/>
+          <w:sz w:val="20"/>
+          <w:szCs w:val="20"/>
+          <w14:ligatures w14:val="none"/>
+        </w:rPr>
+        <w:t>recordDate</w:t>
+      </w:r>
+      <w:r>
+        <w:rPr>
+          <w:rFonts w:ascii="Consolas" w:eastAsia="Times New Roman" w:hAnsi="Consolas" w:cs="Times New Roman"/>
+          <w:color w:val="DCDCDC"/>
+          <w:kern w:val="0"/>
+          <w:sz w:val="20"/>
+          <w:szCs w:val="20"/>
+          <w14:ligatures w14:val="none"/>
+        </w:rPr>
+        <w:t>)</w:t>
+      </w:r>
+      <w:r>
+        <w:rPr>
+          <w:rFonts w:ascii="Consolas" w:eastAsia="Times New Roman" w:hAnsi="Consolas" w:cs="Times New Roman"/>
+          <w:color w:val="D4D4D4"/>
+          <w:kern w:val="0"/>
+          <w:sz w:val="20"/>
+          <w:szCs w:val="20"/>
+          <w14:ligatures w14:val="none"/>
+        </w:rPr>
+        <w:t xml:space="preserve"> </w:t>
+      </w:r>
+      <w:r>
+        <w:rPr>
+          <w:rFonts w:ascii="Consolas" w:eastAsia="Times New Roman" w:hAnsi="Consolas" w:cs="Times New Roman"/>
+          <w:color w:val="569CD6"/>
+          <w:kern w:val="0"/>
+          <w:sz w:val="20"/>
+          <w:szCs w:val="20"/>
+          <w14:ligatures w14:val="none"/>
+        </w:rPr>
+        <w:t>=</w:t>
+      </w:r>
+      <w:r>
+        <w:rPr>
+          <w:rFonts w:ascii="Consolas" w:eastAsia="Times New Roman" w:hAnsi="Consolas" w:cs="Times New Roman"/>
+          <w:color w:val="D4D4D4"/>
+          <w:kern w:val="0"/>
+          <w:sz w:val="20"/>
+          <w:szCs w:val="20"/>
+          <w14:ligatures w14:val="none"/>
+        </w:rPr>
+        <w:t xml:space="preserve"> </w:t>
+      </w:r>
+      <w:r>
+        <w:rPr>
+          <w:rFonts w:ascii="Consolas" w:eastAsia="Times New Roman" w:hAnsi="Consolas" w:cs="Times New Roman"/>
+          <w:color w:val="B5CEA8"/>
+          <w:kern w:val="0"/>
+          <w:sz w:val="20"/>
+          <w:szCs w:val="20"/>
+          <w14:ligatures w14:val="none"/>
+        </w:rPr>
+        <w:t>1</w:t>
+      </w:r>
+      <w:r>
+        <w:rPr>
+          <w:rFonts w:ascii="Consolas" w:eastAsia="Times New Roman" w:hAnsi="Consolas" w:cs="Times New Roman"/>
+          <w:color w:val="D4D4D4"/>
+          <w:kern w:val="0"/>
+          <w:sz w:val="20"/>
+          <w:szCs w:val="20"/>
+          <w14:ligatures w14:val="none"/>
+        </w:rPr>
+        <w:t xml:space="preserve"> </w:t>
+      </w:r>
+      <w:r>
+        <w:rPr>
+          <w:rFonts w:ascii="Consolas" w:eastAsia="Times New Roman" w:hAnsi="Consolas" w:cs="Times New Roman"/>
+          <w:color w:val="569CD6"/>
+          <w:kern w:val="0"/>
+          <w:sz w:val="20"/>
+          <w:szCs w:val="20"/>
+          <w14:ligatures w14:val="none"/>
+        </w:rPr>
+        <w:t>and</w:t>
+      </w:r>
+      <w:r>
+        <w:rPr>
+          <w:rFonts w:ascii="Consolas" w:eastAsia="Times New Roman" w:hAnsi="Consolas" w:cs="Times New Roman"/>
+          <w:color w:val="D4D4D4"/>
+          <w:kern w:val="0"/>
+          <w:sz w:val="20"/>
+          <w:szCs w:val="20"/>
+          <w14:ligatures w14:val="none"/>
+        </w:rPr>
+        <w:t xml:space="preserve"> w1</w:t>
+      </w:r>
+      <w:r>
+        <w:rPr>
+          <w:rFonts w:ascii="Consolas" w:eastAsia="Times New Roman" w:hAnsi="Consolas" w:cs="Times New Roman"/>
+          <w:color w:val="DCDCDC"/>
+          <w:kern w:val="0"/>
+          <w:sz w:val="20"/>
+          <w:szCs w:val="20"/>
+          <w14:ligatures w14:val="none"/>
+        </w:rPr>
+        <w:t>.</w:t>
+      </w:r>
+      <w:r>
+        <w:rPr>
+          <w:rFonts w:ascii="Consolas" w:eastAsia="Times New Roman" w:hAnsi="Consolas" w:cs="Times New Roman"/>
+          <w:color w:val="D4D4D4"/>
+          <w:kern w:val="0"/>
+          <w:sz w:val="20"/>
+          <w:szCs w:val="20"/>
+          <w14:ligatures w14:val="none"/>
+        </w:rPr>
+        <w:t xml:space="preserve">temperature </w:t>
+      </w:r>
+      <w:r>
+        <w:rPr>
+          <w:rFonts w:ascii="Consolas" w:eastAsia="Times New Roman" w:hAnsi="Consolas" w:cs="Times New Roman"/>
+          <w:color w:val="569CD6"/>
+          <w:kern w:val="0"/>
+          <w:sz w:val="20"/>
+          <w:szCs w:val="20"/>
+          <w14:ligatures w14:val="none"/>
+        </w:rPr>
+        <w:t>&gt;</w:t>
+      </w:r>
+      <w:r>
+        <w:rPr>
+          <w:rFonts w:ascii="Consolas" w:eastAsia="Times New Roman" w:hAnsi="Consolas" w:cs="Times New Roman"/>
+          <w:color w:val="D4D4D4"/>
+          <w:kern w:val="0"/>
+          <w:sz w:val="20"/>
+          <w:szCs w:val="20"/>
+          <w14:ligatures w14:val="none"/>
+        </w:rPr>
+        <w:t xml:space="preserve"> w2</w:t>
+      </w:r>
+      <w:r>
+        <w:rPr>
+          <w:rFonts w:ascii="Consolas" w:eastAsia="Times New Roman" w:hAnsi="Consolas" w:cs="Times New Roman"/>
+          <w:color w:val="DCDCDC"/>
+          <w:kern w:val="0"/>
+          <w:sz w:val="20"/>
+          <w:szCs w:val="20"/>
+          <w14:ligatures w14:val="none"/>
+        </w:rPr>
+        <w:t>.</w:t>
+      </w:r>
+      <w:r>
+        <w:rPr>
+          <w:rFonts w:ascii="Consolas" w:eastAsia="Times New Roman" w:hAnsi="Consolas" w:cs="Times New Roman"/>
+          <w:color w:val="D4D4D4"/>
+          <w:kern w:val="0"/>
+          <w:sz w:val="20"/>
+          <w:szCs w:val="20"/>
+          <w14:ligatures w14:val="none"/>
+        </w:rPr>
+        <w:t>temperature</w:t>
+      </w:r>
+      <w:r>
+        <w:rPr>
+          <w:rFonts w:ascii="Consolas" w:eastAsia="Times New Roman" w:hAnsi="Consolas" w:cs="Times New Roman"/>
+          <w:color w:val="DCDCDC"/>
+          <w:kern w:val="0"/>
+          <w:sz w:val="20"/>
+          <w:szCs w:val="20"/>
+          <w14:ligatures w14:val="none"/>
+        </w:rPr>
+        <w:t>;</w:t>
+      </w:r>
+    </w:p>
+    <w:p>
+      <w:pPr>
+        <w:shd w:val="clear" w:color="auto" w:fill="282828"/>
+        <w:spacing w:after="0" w:line="270" w:lineRule="atLeast"/>
+        <w:rPr>
+          <w:rFonts w:ascii="Consolas" w:eastAsia="Times New Roman" w:hAnsi="Consolas" w:cs="Times New Roman"/>
+          <w:color w:val="D4D4D4"/>
+          <w:kern w:val="0"/>
+          <w:sz w:val="20"/>
+          <w:szCs w:val="20"/>
+          <w14:ligatures w14:val="none"/>
+        </w:rPr>
+      </w:pPr>
     </w:p>
     <w:p>
       <w:pPr>
         <w:spacing w:line="240" w:lineRule="auto"/>
       </w:pPr>
       <w:r>
-        <w:t>from Weather w1, Weather w2</w:t>
+        <w:t>02.08.24</w:t>
       </w:r>
     </w:p>
     <w:p>
       <w:pPr>
         <w:spacing w:line="240" w:lineRule="auto"/>
       </w:pPr>
-      <w:r>
-        <w:t xml:space="preserve">where </w:t>
+      <w:hyperlink r:id="rId5" w:history="1">
+        <w:r>
+          <w:rPr>
+            <w:rStyle w:val="Hyperlink"/>
+          </w:rPr>
+          <w:t>https://leetcode.com/problems/average-time-of-process-per-machine/description/?envType=study-plan-v2&amp;envId=top-sql-50</w:t>
+        </w:r>
+      </w:hyperlink>
+    </w:p>
+    <w:p>
+      <w:pPr>
+        <w:shd w:val="clear" w:color="auto" w:fill="282828"/>
+        <w:spacing w:after="0" w:line="270" w:lineRule="atLeast"/>
+        <w:rPr>
+          <w:rFonts w:ascii="Consolas" w:eastAsia="Times New Roman" w:hAnsi="Consolas" w:cs="Times New Roman"/>
+          <w:color w:val="D4D4D4"/>
+          <w:kern w:val="0"/>
+          <w:sz w:val="20"/>
+          <w:szCs w:val="20"/>
+          <w14:ligatures w14:val="none"/>
+        </w:rPr>
+      </w:pPr>
+      <w:r>
+        <w:rPr>
+          <w:rFonts w:ascii="Consolas" w:eastAsia="Times New Roman" w:hAnsi="Consolas" w:cs="Times New Roman"/>
+          <w:color w:val="608B4E"/>
+          <w:kern w:val="0"/>
+          <w:sz w:val="20"/>
+          <w:szCs w:val="20"/>
+          <w14:ligatures w14:val="none"/>
+        </w:rPr>
+        <w:t># Write your MySQL query statement below</w:t>
+      </w:r>
+    </w:p>
+    <w:p>
+      <w:pPr>
+        <w:shd w:val="clear" w:color="auto" w:fill="282828"/>
+        <w:spacing w:after="0" w:line="270" w:lineRule="atLeast"/>
+        <w:rPr>
+          <w:rFonts w:ascii="Consolas" w:eastAsia="Times New Roman" w:hAnsi="Consolas" w:cs="Times New Roman"/>
+          <w:color w:val="D4D4D4"/>
+          <w:kern w:val="0"/>
+          <w:sz w:val="20"/>
+          <w:szCs w:val="20"/>
+          <w14:ligatures w14:val="none"/>
+        </w:rPr>
+      </w:pPr>
+      <w:r>
+        <w:rPr>
+          <w:rFonts w:ascii="Consolas" w:eastAsia="Times New Roman" w:hAnsi="Consolas" w:cs="Times New Roman"/>
+          <w:color w:val="569CD6"/>
+          <w:kern w:val="0"/>
+          <w:sz w:val="20"/>
+          <w:szCs w:val="20"/>
+          <w14:ligatures w14:val="none"/>
+        </w:rPr>
+        <w:t>select</w:t>
+      </w:r>
+      <w:r>
+        <w:rPr>
+          <w:rFonts w:ascii="Consolas" w:eastAsia="Times New Roman" w:hAnsi="Consolas" w:cs="Times New Roman"/>
+          <w:color w:val="D4D4D4"/>
+          <w:kern w:val="0"/>
+          <w:sz w:val="20"/>
+          <w:szCs w:val="20"/>
+          <w14:ligatures w14:val="none"/>
+        </w:rPr>
+        <w:t xml:space="preserve"> a</w:t>
+      </w:r>
+      <w:proofErr w:type="gramStart"/>
+      <w:r>
+        <w:rPr>
+          <w:rFonts w:ascii="Consolas" w:eastAsia="Times New Roman" w:hAnsi="Consolas" w:cs="Times New Roman"/>
+          <w:color w:val="D4D4D4"/>
+          <w:kern w:val="0"/>
+          <w:sz w:val="20"/>
+          <w:szCs w:val="20"/>
+          <w14:ligatures w14:val="none"/>
+        </w:rPr>
+        <w:t>1</w:t>
+      </w:r>
+      <w:r>
+        <w:rPr>
+          <w:rFonts w:ascii="Consolas" w:eastAsia="Times New Roman" w:hAnsi="Consolas" w:cs="Times New Roman"/>
+          <w:color w:val="DCDCDC"/>
+          <w:kern w:val="0"/>
+          <w:sz w:val="20"/>
+          <w:szCs w:val="20"/>
+          <w14:ligatures w14:val="none"/>
+        </w:rPr>
+        <w:t>.</w:t>
+      </w:r>
+      <w:r>
+        <w:rPr>
+          <w:rFonts w:ascii="Consolas" w:eastAsia="Times New Roman" w:hAnsi="Consolas" w:cs="Times New Roman"/>
+          <w:color w:val="D4D4D4"/>
+          <w:kern w:val="0"/>
+          <w:sz w:val="20"/>
+          <w:szCs w:val="20"/>
+          <w14:ligatures w14:val="none"/>
+        </w:rPr>
+        <w:t>machine</w:t>
+      </w:r>
+      <w:proofErr w:type="gramEnd"/>
+      <w:r>
+        <w:rPr>
+          <w:rFonts w:ascii="Consolas" w:eastAsia="Times New Roman" w:hAnsi="Consolas" w:cs="Times New Roman"/>
+          <w:color w:val="D4D4D4"/>
+          <w:kern w:val="0"/>
+          <w:sz w:val="20"/>
+          <w:szCs w:val="20"/>
+          <w14:ligatures w14:val="none"/>
+        </w:rPr>
+        <w:t>_id</w:t>
+      </w:r>
+      <w:r>
+        <w:rPr>
+          <w:rFonts w:ascii="Consolas" w:eastAsia="Times New Roman" w:hAnsi="Consolas" w:cs="Times New Roman"/>
+          <w:color w:val="DCDCDC"/>
+          <w:kern w:val="0"/>
+          <w:sz w:val="20"/>
+          <w:szCs w:val="20"/>
+          <w14:ligatures w14:val="none"/>
+        </w:rPr>
+        <w:t>,</w:t>
+      </w:r>
+      <w:r>
+        <w:rPr>
+          <w:rFonts w:ascii="Consolas" w:eastAsia="Times New Roman" w:hAnsi="Consolas" w:cs="Times New Roman"/>
+          <w:color w:val="D4D4D4"/>
+          <w:kern w:val="0"/>
+          <w:sz w:val="20"/>
+          <w:szCs w:val="20"/>
+          <w14:ligatures w14:val="none"/>
+        </w:rPr>
+        <w:t xml:space="preserve"> </w:t>
+      </w:r>
+      <w:r>
+        <w:rPr>
+          <w:rFonts w:ascii="Consolas" w:eastAsia="Times New Roman" w:hAnsi="Consolas" w:cs="Times New Roman"/>
+          <w:color w:val="DCDCAA"/>
+          <w:kern w:val="0"/>
+          <w:sz w:val="20"/>
+          <w:szCs w:val="20"/>
+          <w14:ligatures w14:val="none"/>
+        </w:rPr>
+        <w:t>round</w:t>
+      </w:r>
+      <w:r>
+        <w:rPr>
+          <w:rFonts w:ascii="Consolas" w:eastAsia="Times New Roman" w:hAnsi="Consolas" w:cs="Times New Roman"/>
+          <w:color w:val="DCDCDC"/>
+          <w:kern w:val="0"/>
+          <w:sz w:val="20"/>
+          <w:szCs w:val="20"/>
+          <w14:ligatures w14:val="none"/>
+        </w:rPr>
+        <w:t>(</w:t>
+      </w:r>
+      <w:r>
+        <w:rPr>
+          <w:rFonts w:ascii="Consolas" w:eastAsia="Times New Roman" w:hAnsi="Consolas" w:cs="Times New Roman"/>
+          <w:color w:val="DCDCAA"/>
+          <w:kern w:val="0"/>
+          <w:sz w:val="20"/>
+          <w:szCs w:val="20"/>
+          <w14:ligatures w14:val="none"/>
+        </w:rPr>
+        <w:t>avg</w:t>
+      </w:r>
+      <w:r>
+        <w:rPr>
+          <w:rFonts w:ascii="Consolas" w:eastAsia="Times New Roman" w:hAnsi="Consolas" w:cs="Times New Roman"/>
+          <w:color w:val="DCDCDC"/>
+          <w:kern w:val="0"/>
+          <w:sz w:val="20"/>
+          <w:szCs w:val="20"/>
+          <w14:ligatures w14:val="none"/>
+        </w:rPr>
+        <w:t>(</w:t>
+      </w:r>
+      <w:r>
+        <w:rPr>
+          <w:rFonts w:ascii="Consolas" w:eastAsia="Times New Roman" w:hAnsi="Consolas" w:cs="Times New Roman"/>
+          <w:color w:val="D4D4D4"/>
+          <w:kern w:val="0"/>
+          <w:sz w:val="20"/>
+          <w:szCs w:val="20"/>
+          <w14:ligatures w14:val="none"/>
+        </w:rPr>
+        <w:t>a2</w:t>
+      </w:r>
+      <w:r>
+        <w:rPr>
+          <w:rFonts w:ascii="Consolas" w:eastAsia="Times New Roman" w:hAnsi="Consolas" w:cs="Times New Roman"/>
+          <w:color w:val="DCDCDC"/>
+          <w:kern w:val="0"/>
+          <w:sz w:val="20"/>
+          <w:szCs w:val="20"/>
+          <w14:ligatures w14:val="none"/>
+        </w:rPr>
+        <w:t>.</w:t>
+      </w:r>
+      <w:r>
+        <w:rPr>
+          <w:rFonts w:ascii="Consolas" w:eastAsia="Times New Roman" w:hAnsi="Consolas" w:cs="Times New Roman"/>
+          <w:color w:val="DCDCAA"/>
+          <w:kern w:val="0"/>
+          <w:sz w:val="20"/>
+          <w:szCs w:val="20"/>
+          <w14:ligatures w14:val="none"/>
+        </w:rPr>
+        <w:t>timestamp</w:t>
+      </w:r>
+      <w:r>
+        <w:rPr>
+          <w:rFonts w:ascii="Consolas" w:eastAsia="Times New Roman" w:hAnsi="Consolas" w:cs="Times New Roman"/>
+          <w:color w:val="569CD6"/>
+          <w:kern w:val="0"/>
+          <w:sz w:val="20"/>
+          <w:szCs w:val="20"/>
+          <w14:ligatures w14:val="none"/>
+        </w:rPr>
+        <w:t>-</w:t>
+      </w:r>
+      <w:r>
+        <w:rPr>
+          <w:rFonts w:ascii="Consolas" w:eastAsia="Times New Roman" w:hAnsi="Consolas" w:cs="Times New Roman"/>
+          <w:color w:val="D4D4D4"/>
+          <w:kern w:val="0"/>
+          <w:sz w:val="20"/>
+          <w:szCs w:val="20"/>
+          <w14:ligatures w14:val="none"/>
+        </w:rPr>
+        <w:t>a1</w:t>
+      </w:r>
+      <w:r>
+        <w:rPr>
+          <w:rFonts w:ascii="Consolas" w:eastAsia="Times New Roman" w:hAnsi="Consolas" w:cs="Times New Roman"/>
+          <w:color w:val="DCDCDC"/>
+          <w:kern w:val="0"/>
+          <w:sz w:val="20"/>
+          <w:szCs w:val="20"/>
+          <w14:ligatures w14:val="none"/>
+        </w:rPr>
+        <w:t>.</w:t>
+      </w:r>
+      <w:r>
+        <w:rPr>
+          <w:rFonts w:ascii="Consolas" w:eastAsia="Times New Roman" w:hAnsi="Consolas" w:cs="Times New Roman"/>
+          <w:color w:val="DCDCAA"/>
+          <w:kern w:val="0"/>
+          <w:sz w:val="20"/>
+          <w:szCs w:val="20"/>
+          <w14:ligatures w14:val="none"/>
+        </w:rPr>
+        <w:t>timestamp</w:t>
+      </w:r>
+      <w:r>
+        <w:rPr>
+          <w:rFonts w:ascii="Consolas" w:eastAsia="Times New Roman" w:hAnsi="Consolas" w:cs="Times New Roman"/>
+          <w:color w:val="DCDCDC"/>
+          <w:kern w:val="0"/>
+          <w:sz w:val="20"/>
+          <w:szCs w:val="20"/>
+          <w14:ligatures w14:val="none"/>
+        </w:rPr>
+        <w:t>),</w:t>
+      </w:r>
+      <w:r>
+        <w:rPr>
+          <w:rFonts w:ascii="Consolas" w:eastAsia="Times New Roman" w:hAnsi="Consolas" w:cs="Times New Roman"/>
+          <w:color w:val="D4D4D4"/>
+          <w:kern w:val="0"/>
+          <w:sz w:val="20"/>
+          <w:szCs w:val="20"/>
+          <w14:ligatures w14:val="none"/>
+        </w:rPr>
+        <w:t xml:space="preserve"> </w:t>
+      </w:r>
+      <w:r>
+        <w:rPr>
+          <w:rFonts w:ascii="Consolas" w:eastAsia="Times New Roman" w:hAnsi="Consolas" w:cs="Times New Roman"/>
+          <w:color w:val="B5CEA8"/>
+          <w:kern w:val="0"/>
+          <w:sz w:val="20"/>
+          <w:szCs w:val="20"/>
+          <w14:ligatures w14:val="none"/>
+        </w:rPr>
+        <w:t>3</w:t>
+      </w:r>
+      <w:r>
+        <w:rPr>
+          <w:rFonts w:ascii="Consolas" w:eastAsia="Times New Roman" w:hAnsi="Consolas" w:cs="Times New Roman"/>
+          <w:color w:val="DCDCDC"/>
+          <w:kern w:val="0"/>
+          <w:sz w:val="20"/>
+          <w:szCs w:val="20"/>
+          <w14:ligatures w14:val="none"/>
+        </w:rPr>
+        <w:t>)</w:t>
+      </w:r>
+      <w:r>
+        <w:rPr>
+          <w:rFonts w:ascii="Consolas" w:eastAsia="Times New Roman" w:hAnsi="Consolas" w:cs="Times New Roman"/>
+          <w:color w:val="D4D4D4"/>
+          <w:kern w:val="0"/>
+          <w:sz w:val="20"/>
+          <w:szCs w:val="20"/>
+          <w14:ligatures w14:val="none"/>
+        </w:rPr>
+        <w:t xml:space="preserve"> </w:t>
+      </w:r>
+      <w:r>
+        <w:rPr>
+          <w:rFonts w:ascii="Consolas" w:eastAsia="Times New Roman" w:hAnsi="Consolas" w:cs="Times New Roman"/>
+          <w:color w:val="569CD6"/>
+          <w:kern w:val="0"/>
+          <w:sz w:val="20"/>
+          <w:szCs w:val="20"/>
+          <w14:ligatures w14:val="none"/>
+        </w:rPr>
+        <w:t>as</w:t>
+      </w:r>
+      <w:r>
+        <w:rPr>
+          <w:rFonts w:ascii="Consolas" w:eastAsia="Times New Roman" w:hAnsi="Consolas" w:cs="Times New Roman"/>
+          <w:color w:val="D4D4D4"/>
+          <w:kern w:val="0"/>
+          <w:sz w:val="20"/>
+          <w:szCs w:val="20"/>
+          <w14:ligatures w14:val="none"/>
+        </w:rPr>
+        <w:t xml:space="preserve"> </w:t>
       </w:r>
       <w:proofErr w:type="spellStart"/>
       <w:r>
-        <w:t>datediff</w:t>
+        <w:rPr>
+          <w:rFonts w:ascii="Consolas" w:eastAsia="Times New Roman" w:hAnsi="Consolas" w:cs="Times New Roman"/>
+          <w:color w:val="D4D4D4"/>
+          <w:kern w:val="0"/>
+          <w:sz w:val="20"/>
+          <w:szCs w:val="20"/>
+          <w14:ligatures w14:val="none"/>
+        </w:rPr>
+        <w:t>processing_time</w:t>
       </w:r>
       <w:proofErr w:type="spellEnd"/>
       <w:r>
-        <w:t xml:space="preserve"> (w</w:t>
+        <w:rPr>
+          <w:rFonts w:ascii="Consolas" w:eastAsia="Times New Roman" w:hAnsi="Consolas" w:cs="Times New Roman"/>
+          <w:color w:val="D4D4D4"/>
+          <w:kern w:val="0"/>
+          <w:sz w:val="20"/>
+          <w:szCs w:val="20"/>
+          <w14:ligatures w14:val="none"/>
+        </w:rPr>
+        <w:t xml:space="preserve"> </w:t>
+      </w:r>
+    </w:p>
+    <w:p>
+      <w:pPr>
+        <w:shd w:val="clear" w:color="auto" w:fill="282828"/>
+        <w:spacing w:after="0" w:line="270" w:lineRule="atLeast"/>
+        <w:rPr>
+          <w:rFonts w:ascii="Consolas" w:eastAsia="Times New Roman" w:hAnsi="Consolas" w:cs="Times New Roman"/>
+          <w:color w:val="D4D4D4"/>
+          <w:kern w:val="0"/>
+          <w:sz w:val="20"/>
+          <w:szCs w:val="20"/>
+          <w14:ligatures w14:val="none"/>
+        </w:rPr>
+      </w:pPr>
+      <w:r>
+        <w:rPr>
+          <w:rFonts w:ascii="Consolas" w:eastAsia="Times New Roman" w:hAnsi="Consolas" w:cs="Times New Roman"/>
+          <w:color w:val="569CD6"/>
+          <w:kern w:val="0"/>
+          <w:sz w:val="20"/>
+          <w:szCs w:val="20"/>
+          <w14:ligatures w14:val="none"/>
+        </w:rPr>
+        <w:t>from</w:t>
+      </w:r>
+      <w:r>
+        <w:rPr>
+          <w:rFonts w:ascii="Consolas" w:eastAsia="Times New Roman" w:hAnsi="Consolas" w:cs="Times New Roman"/>
+          <w:color w:val="D4D4D4"/>
+          <w:kern w:val="0"/>
+          <w:sz w:val="20"/>
+          <w:szCs w:val="20"/>
+          <w14:ligatures w14:val="none"/>
+        </w:rPr>
+        <w:t xml:space="preserve"> Activity a1</w:t>
+      </w:r>
+    </w:p>
+    <w:p>
+      <w:pPr>
+        <w:shd w:val="clear" w:color="auto" w:fill="282828"/>
+        <w:spacing w:after="0" w:line="270" w:lineRule="atLeast"/>
+        <w:rPr>
+          <w:rFonts w:ascii="Consolas" w:eastAsia="Times New Roman" w:hAnsi="Consolas" w:cs="Times New Roman"/>
+          <w:color w:val="D4D4D4"/>
+          <w:kern w:val="0"/>
+          <w:sz w:val="20"/>
+          <w:szCs w:val="20"/>
+          <w14:ligatures w14:val="none"/>
+        </w:rPr>
+      </w:pPr>
+      <w:r>
+        <w:rPr>
+          <w:rFonts w:ascii="Consolas" w:eastAsia="Times New Roman" w:hAnsi="Consolas" w:cs="Times New Roman"/>
+          <w:color w:val="569CD6"/>
+          <w:kern w:val="0"/>
+          <w:sz w:val="20"/>
+          <w:szCs w:val="20"/>
+          <w14:ligatures w14:val="none"/>
+        </w:rPr>
+        <w:t>join</w:t>
+      </w:r>
+      <w:r>
+        <w:rPr>
+          <w:rFonts w:ascii="Consolas" w:eastAsia="Times New Roman" w:hAnsi="Consolas" w:cs="Times New Roman"/>
+          <w:color w:val="D4D4D4"/>
+          <w:kern w:val="0"/>
+          <w:sz w:val="20"/>
+          <w:szCs w:val="20"/>
+          <w14:ligatures w14:val="none"/>
+        </w:rPr>
+        <w:t xml:space="preserve"> Activity a2 </w:t>
+      </w:r>
+    </w:p>
+    <w:p>
+      <w:pPr>
+        <w:shd w:val="clear" w:color="auto" w:fill="282828"/>
+        <w:spacing w:after="0" w:line="270" w:lineRule="atLeast"/>
+        <w:rPr>
+          <w:rFonts w:ascii="Consolas" w:eastAsia="Times New Roman" w:hAnsi="Consolas" w:cs="Times New Roman"/>
+          <w:color w:val="D4D4D4"/>
+          <w:kern w:val="0"/>
+          <w:sz w:val="20"/>
+          <w:szCs w:val="20"/>
+          <w14:ligatures w14:val="none"/>
+        </w:rPr>
+      </w:pPr>
+      <w:r>
+        <w:rPr>
+          <w:rFonts w:ascii="Consolas" w:eastAsia="Times New Roman" w:hAnsi="Consolas" w:cs="Times New Roman"/>
+          <w:color w:val="569CD6"/>
+          <w:kern w:val="0"/>
+          <w:sz w:val="20"/>
+          <w:szCs w:val="20"/>
+          <w14:ligatures w14:val="none"/>
+        </w:rPr>
+        <w:t>on</w:t>
+      </w:r>
+      <w:r>
+        <w:rPr>
+          <w:rFonts w:ascii="Consolas" w:eastAsia="Times New Roman" w:hAnsi="Consolas" w:cs="Times New Roman"/>
+          <w:color w:val="D4D4D4"/>
+          <w:kern w:val="0"/>
+          <w:sz w:val="20"/>
+          <w:szCs w:val="20"/>
+          <w14:ligatures w14:val="none"/>
+        </w:rPr>
+        <w:t xml:space="preserve"> a</w:t>
       </w:r>
       <w:proofErr w:type="gramStart"/>
       <w:r>
-        <w:t>1.recordDate</w:t>
+        <w:rPr>
+          <w:rFonts w:ascii="Consolas" w:eastAsia="Times New Roman" w:hAnsi="Consolas" w:cs="Times New Roman"/>
+          <w:color w:val="D4D4D4"/>
+          <w:kern w:val="0"/>
+          <w:sz w:val="20"/>
+          <w:szCs w:val="20"/>
+          <w14:ligatures w14:val="none"/>
+        </w:rPr>
+        <w:t>1</w:t>
+      </w:r>
+      <w:r>
+        <w:rPr>
+          <w:rFonts w:ascii="Consolas" w:eastAsia="Times New Roman" w:hAnsi="Consolas" w:cs="Times New Roman"/>
+          <w:color w:val="DCDCDC"/>
+          <w:kern w:val="0"/>
+          <w:sz w:val="20"/>
+          <w:szCs w:val="20"/>
+          <w14:ligatures w14:val="none"/>
+        </w:rPr>
+        <w:t>.</w:t>
+      </w:r>
+      <w:r>
+        <w:rPr>
+          <w:rFonts w:ascii="Consolas" w:eastAsia="Times New Roman" w:hAnsi="Consolas" w:cs="Times New Roman"/>
+          <w:color w:val="D4D4D4"/>
+          <w:kern w:val="0"/>
+          <w:sz w:val="20"/>
+          <w:szCs w:val="20"/>
+          <w14:ligatures w14:val="none"/>
+        </w:rPr>
+        <w:t>machine</w:t>
       </w:r>
       <w:proofErr w:type="gramEnd"/>
       <w:r>
-        <w:t>,w2.recordDate) = 1 and w1.temperature &gt; w2.temperature;</w:t>
+        <w:rPr>
+          <w:rFonts w:ascii="Consolas" w:eastAsia="Times New Roman" w:hAnsi="Consolas" w:cs="Times New Roman"/>
+          <w:color w:val="D4D4D4"/>
+          <w:kern w:val="0"/>
+          <w:sz w:val="20"/>
+          <w:szCs w:val="20"/>
+          <w14:ligatures w14:val="none"/>
+        </w:rPr>
+        <w:t>_id</w:t>
+      </w:r>
+      <w:r>
+        <w:rPr>
+          <w:rFonts w:ascii="Consolas" w:eastAsia="Times New Roman" w:hAnsi="Consolas" w:cs="Times New Roman"/>
+          <w:color w:val="569CD6"/>
+          <w:kern w:val="0"/>
+          <w:sz w:val="20"/>
+          <w:szCs w:val="20"/>
+          <w14:ligatures w14:val="none"/>
+        </w:rPr>
+        <w:t>=</w:t>
+      </w:r>
+      <w:r>
+        <w:rPr>
+          <w:rFonts w:ascii="Consolas" w:eastAsia="Times New Roman" w:hAnsi="Consolas" w:cs="Times New Roman"/>
+          <w:color w:val="D4D4D4"/>
+          <w:kern w:val="0"/>
+          <w:sz w:val="20"/>
+          <w:szCs w:val="20"/>
+          <w14:ligatures w14:val="none"/>
+        </w:rPr>
+        <w:t>a2</w:t>
+      </w:r>
+      <w:r>
+        <w:rPr>
+          <w:rFonts w:ascii="Consolas" w:eastAsia="Times New Roman" w:hAnsi="Consolas" w:cs="Times New Roman"/>
+          <w:color w:val="DCDCDC"/>
+          <w:kern w:val="0"/>
+          <w:sz w:val="20"/>
+          <w:szCs w:val="20"/>
+          <w14:ligatures w14:val="none"/>
+        </w:rPr>
+        <w:t>.</w:t>
+      </w:r>
+      <w:r>
+        <w:rPr>
+          <w:rFonts w:ascii="Consolas" w:eastAsia="Times New Roman" w:hAnsi="Consolas" w:cs="Times New Roman"/>
+          <w:color w:val="D4D4D4"/>
+          <w:kern w:val="0"/>
+          <w:sz w:val="20"/>
+          <w:szCs w:val="20"/>
+          <w14:ligatures w14:val="none"/>
+        </w:rPr>
+        <w:t xml:space="preserve">machine_id </w:t>
+      </w:r>
+      <w:r>
+        <w:rPr>
+          <w:rFonts w:ascii="Consolas" w:eastAsia="Times New Roman" w:hAnsi="Consolas" w:cs="Times New Roman"/>
+          <w:color w:val="569CD6"/>
+          <w:kern w:val="0"/>
+          <w:sz w:val="20"/>
+          <w:szCs w:val="20"/>
+          <w14:ligatures w14:val="none"/>
+        </w:rPr>
+        <w:t>and</w:t>
+      </w:r>
+      <w:r>
+        <w:rPr>
+          <w:rFonts w:ascii="Consolas" w:eastAsia="Times New Roman" w:hAnsi="Consolas" w:cs="Times New Roman"/>
+          <w:color w:val="D4D4D4"/>
+          <w:kern w:val="0"/>
+          <w:sz w:val="20"/>
+          <w:szCs w:val="20"/>
+          <w14:ligatures w14:val="none"/>
+        </w:rPr>
+        <w:t xml:space="preserve"> a1</w:t>
+      </w:r>
+      <w:r>
+        <w:rPr>
+          <w:rFonts w:ascii="Consolas" w:eastAsia="Times New Roman" w:hAnsi="Consolas" w:cs="Times New Roman"/>
+          <w:color w:val="DCDCDC"/>
+          <w:kern w:val="0"/>
+          <w:sz w:val="20"/>
+          <w:szCs w:val="20"/>
+          <w14:ligatures w14:val="none"/>
+        </w:rPr>
+        <w:t>.</w:t>
+      </w:r>
+      <w:r>
+        <w:rPr>
+          <w:rFonts w:ascii="Consolas" w:eastAsia="Times New Roman" w:hAnsi="Consolas" w:cs="Times New Roman"/>
+          <w:color w:val="D4D4D4"/>
+          <w:kern w:val="0"/>
+          <w:sz w:val="20"/>
+          <w:szCs w:val="20"/>
+          <w14:ligatures w14:val="none"/>
+        </w:rPr>
+        <w:t>process_id</w:t>
+      </w:r>
+      <w:r>
+        <w:rPr>
+          <w:rFonts w:ascii="Consolas" w:eastAsia="Times New Roman" w:hAnsi="Consolas" w:cs="Times New Roman"/>
+          <w:color w:val="569CD6"/>
+          <w:kern w:val="0"/>
+          <w:sz w:val="20"/>
+          <w:szCs w:val="20"/>
+          <w14:ligatures w14:val="none"/>
+        </w:rPr>
+        <w:t>=</w:t>
+      </w:r>
+      <w:r>
+        <w:rPr>
+          <w:rFonts w:ascii="Consolas" w:eastAsia="Times New Roman" w:hAnsi="Consolas" w:cs="Times New Roman"/>
+          <w:color w:val="D4D4D4"/>
+          <w:kern w:val="0"/>
+          <w:sz w:val="20"/>
+          <w:szCs w:val="20"/>
+          <w14:ligatures w14:val="none"/>
+        </w:rPr>
+        <w:t>a2</w:t>
+      </w:r>
+      <w:r>
+        <w:rPr>
+          <w:rFonts w:ascii="Consolas" w:eastAsia="Times New Roman" w:hAnsi="Consolas" w:cs="Times New Roman"/>
+          <w:color w:val="DCDCDC"/>
+          <w:kern w:val="0"/>
+          <w:sz w:val="20"/>
+          <w:szCs w:val="20"/>
+          <w14:ligatures w14:val="none"/>
+        </w:rPr>
+        <w:t>.</w:t>
+      </w:r>
+      <w:r>
+        <w:rPr>
+          <w:rFonts w:ascii="Consolas" w:eastAsia="Times New Roman" w:hAnsi="Consolas" w:cs="Times New Roman"/>
+          <w:color w:val="D4D4D4"/>
+          <w:kern w:val="0"/>
+          <w:sz w:val="20"/>
+          <w:szCs w:val="20"/>
+          <w14:ligatures w14:val="none"/>
+        </w:rPr>
+        <w:t>process_id</w:t>
+      </w:r>
+    </w:p>
+    <w:p>
+      <w:pPr>
+        <w:shd w:val="clear" w:color="auto" w:fill="282828"/>
+        <w:spacing w:after="0" w:line="270" w:lineRule="atLeast"/>
+        <w:rPr>
+          <w:rFonts w:ascii="Consolas" w:eastAsia="Times New Roman" w:hAnsi="Consolas" w:cs="Times New Roman"/>
+          <w:color w:val="D4D4D4"/>
+          <w:kern w:val="0"/>
+          <w:sz w:val="20"/>
+          <w:szCs w:val="20"/>
+          <w14:ligatures w14:val="none"/>
+        </w:rPr>
+      </w:pPr>
+      <w:r>
+        <w:rPr>
+          <w:rFonts w:ascii="Consolas" w:eastAsia="Times New Roman" w:hAnsi="Consolas" w:cs="Times New Roman"/>
+          <w:color w:val="569CD6"/>
+          <w:kern w:val="0"/>
+          <w:sz w:val="20"/>
+          <w:szCs w:val="20"/>
+          <w14:ligatures w14:val="none"/>
+        </w:rPr>
+        <w:t>and</w:t>
+      </w:r>
+      <w:r>
+        <w:rPr>
+          <w:rFonts w:ascii="Consolas" w:eastAsia="Times New Roman" w:hAnsi="Consolas" w:cs="Times New Roman"/>
+          <w:color w:val="D4D4D4"/>
+          <w:kern w:val="0"/>
+          <w:sz w:val="20"/>
+          <w:szCs w:val="20"/>
+          <w14:ligatures w14:val="none"/>
+        </w:rPr>
+        <w:t xml:space="preserve"> a</w:t>
+      </w:r>
+      <w:proofErr w:type="gramStart"/>
+      <w:r>
+        <w:rPr>
+          <w:rFonts w:ascii="Consolas" w:eastAsia="Times New Roman" w:hAnsi="Consolas" w:cs="Times New Roman"/>
+          <w:color w:val="D4D4D4"/>
+          <w:kern w:val="0"/>
+          <w:sz w:val="20"/>
+          <w:szCs w:val="20"/>
+          <w14:ligatures w14:val="none"/>
+        </w:rPr>
+        <w:t>1</w:t>
+      </w:r>
+      <w:r>
+        <w:rPr>
+          <w:rFonts w:ascii="Consolas" w:eastAsia="Times New Roman" w:hAnsi="Consolas" w:cs="Times New Roman"/>
+          <w:color w:val="DCDCDC"/>
+          <w:kern w:val="0"/>
+          <w:sz w:val="20"/>
+          <w:szCs w:val="20"/>
+          <w14:ligatures w14:val="none"/>
+        </w:rPr>
+        <w:t>.</w:t>
+      </w:r>
+      <w:r>
+        <w:rPr>
+          <w:rFonts w:ascii="Consolas" w:eastAsia="Times New Roman" w:hAnsi="Consolas" w:cs="Times New Roman"/>
+          <w:color w:val="D4D4D4"/>
+          <w:kern w:val="0"/>
+          <w:sz w:val="20"/>
+          <w:szCs w:val="20"/>
+          <w14:ligatures w14:val="none"/>
+        </w:rPr>
+        <w:t>activity</w:t>
+      </w:r>
+      <w:proofErr w:type="gramEnd"/>
+      <w:r>
+        <w:rPr>
+          <w:rFonts w:ascii="Consolas" w:eastAsia="Times New Roman" w:hAnsi="Consolas" w:cs="Times New Roman"/>
+          <w:color w:val="D4D4D4"/>
+          <w:kern w:val="0"/>
+          <w:sz w:val="20"/>
+          <w:szCs w:val="20"/>
+          <w14:ligatures w14:val="none"/>
+        </w:rPr>
+        <w:t>_type</w:t>
+      </w:r>
+      <w:r>
+        <w:rPr>
+          <w:rFonts w:ascii="Consolas" w:eastAsia="Times New Roman" w:hAnsi="Consolas" w:cs="Times New Roman"/>
+          <w:color w:val="569CD6"/>
+          <w:kern w:val="0"/>
+          <w:sz w:val="20"/>
+          <w:szCs w:val="20"/>
+          <w14:ligatures w14:val="none"/>
+        </w:rPr>
+        <w:t>=</w:t>
+      </w:r>
+      <w:r>
+        <w:rPr>
+          <w:rFonts w:ascii="Consolas" w:eastAsia="Times New Roman" w:hAnsi="Consolas" w:cs="Times New Roman"/>
+          <w:color w:val="CE9178"/>
+          <w:kern w:val="0"/>
+          <w:sz w:val="20"/>
+          <w:szCs w:val="20"/>
+          <w14:ligatures w14:val="none"/>
+        </w:rPr>
+        <w:t>'start'</w:t>
+      </w:r>
+      <w:r>
+        <w:rPr>
+          <w:rFonts w:ascii="Consolas" w:eastAsia="Times New Roman" w:hAnsi="Consolas" w:cs="Times New Roman"/>
+          <w:color w:val="D4D4D4"/>
+          <w:kern w:val="0"/>
+          <w:sz w:val="20"/>
+          <w:szCs w:val="20"/>
+          <w14:ligatures w14:val="none"/>
+        </w:rPr>
+        <w:t xml:space="preserve"> </w:t>
+      </w:r>
+      <w:r>
+        <w:rPr>
+          <w:rFonts w:ascii="Consolas" w:eastAsia="Times New Roman" w:hAnsi="Consolas" w:cs="Times New Roman"/>
+          <w:color w:val="569CD6"/>
+          <w:kern w:val="0"/>
+          <w:sz w:val="20"/>
+          <w:szCs w:val="20"/>
+          <w14:ligatures w14:val="none"/>
+        </w:rPr>
+        <w:t>and</w:t>
+      </w:r>
+      <w:r>
+        <w:rPr>
+          <w:rFonts w:ascii="Consolas" w:eastAsia="Times New Roman" w:hAnsi="Consolas" w:cs="Times New Roman"/>
+          <w:color w:val="D4D4D4"/>
+          <w:kern w:val="0"/>
+          <w:sz w:val="20"/>
+          <w:szCs w:val="20"/>
+          <w14:ligatures w14:val="none"/>
+        </w:rPr>
+        <w:t xml:space="preserve"> a2</w:t>
+      </w:r>
+      <w:r>
+        <w:rPr>
+          <w:rFonts w:ascii="Consolas" w:eastAsia="Times New Roman" w:hAnsi="Consolas" w:cs="Times New Roman"/>
+          <w:color w:val="DCDCDC"/>
+          <w:kern w:val="0"/>
+          <w:sz w:val="20"/>
+          <w:szCs w:val="20"/>
+          <w14:ligatures w14:val="none"/>
+        </w:rPr>
+        <w:t>.</w:t>
+      </w:r>
+      <w:r>
+        <w:rPr>
+          <w:rFonts w:ascii="Consolas" w:eastAsia="Times New Roman" w:hAnsi="Consolas" w:cs="Times New Roman"/>
+          <w:color w:val="D4D4D4"/>
+          <w:kern w:val="0"/>
+          <w:sz w:val="20"/>
+          <w:szCs w:val="20"/>
+          <w14:ligatures w14:val="none"/>
+        </w:rPr>
+        <w:t>activity_type</w:t>
+      </w:r>
+      <w:r>
+        <w:rPr>
+          <w:rFonts w:ascii="Consolas" w:eastAsia="Times New Roman" w:hAnsi="Consolas" w:cs="Times New Roman"/>
+          <w:color w:val="569CD6"/>
+          <w:kern w:val="0"/>
+          <w:sz w:val="20"/>
+          <w:szCs w:val="20"/>
+          <w14:ligatures w14:val="none"/>
+        </w:rPr>
+        <w:t>=</w:t>
+      </w:r>
+      <w:r>
+        <w:rPr>
+          <w:rFonts w:ascii="Consolas" w:eastAsia="Times New Roman" w:hAnsi="Consolas" w:cs="Times New Roman"/>
+          <w:color w:val="CE9178"/>
+          <w:kern w:val="0"/>
+          <w:sz w:val="20"/>
+          <w:szCs w:val="20"/>
+          <w14:ligatures w14:val="none"/>
+        </w:rPr>
+        <w:t>'end'</w:t>
+      </w:r>
+    </w:p>
+    <w:p>
+      <w:pPr>
+        <w:shd w:val="clear" w:color="auto" w:fill="282828"/>
+        <w:spacing w:after="0" w:line="270" w:lineRule="atLeast"/>
+        <w:rPr>
+          <w:rFonts w:ascii="Consolas" w:eastAsia="Times New Roman" w:hAnsi="Consolas" w:cs="Times New Roman"/>
+          <w:color w:val="D4D4D4"/>
+          <w:kern w:val="0"/>
+          <w:sz w:val="20"/>
+          <w:szCs w:val="20"/>
+          <w14:ligatures w14:val="none"/>
+        </w:rPr>
+      </w:pPr>
+      <w:r>
+        <w:rPr>
+          <w:rFonts w:ascii="Consolas" w:eastAsia="Times New Roman" w:hAnsi="Consolas" w:cs="Times New Roman"/>
+          <w:color w:val="569CD6"/>
+          <w:kern w:val="0"/>
+          <w:sz w:val="20"/>
+          <w:szCs w:val="20"/>
+          <w14:ligatures w14:val="none"/>
+        </w:rPr>
+        <w:t>group</w:t>
+      </w:r>
+      <w:r>
+        <w:rPr>
+          <w:rFonts w:ascii="Consolas" w:eastAsia="Times New Roman" w:hAnsi="Consolas" w:cs="Times New Roman"/>
+          <w:color w:val="D4D4D4"/>
+          <w:kern w:val="0"/>
+          <w:sz w:val="20"/>
+          <w:szCs w:val="20"/>
+          <w14:ligatures w14:val="none"/>
+        </w:rPr>
+        <w:t xml:space="preserve"> </w:t>
+      </w:r>
+      <w:r>
+        <w:rPr>
+          <w:rFonts w:ascii="Consolas" w:eastAsia="Times New Roman" w:hAnsi="Consolas" w:cs="Times New Roman"/>
+          <w:color w:val="569CD6"/>
+          <w:kern w:val="0"/>
+          <w:sz w:val="20"/>
+          <w:szCs w:val="20"/>
+          <w14:ligatures w14:val="none"/>
+        </w:rPr>
+        <w:t>by</w:t>
+      </w:r>
+      <w:r>
+        <w:rPr>
+          <w:rFonts w:ascii="Consolas" w:eastAsia="Times New Roman" w:hAnsi="Consolas" w:cs="Times New Roman"/>
+          <w:color w:val="D4D4D4"/>
+          <w:kern w:val="0"/>
+          <w:sz w:val="20"/>
+          <w:szCs w:val="20"/>
+          <w14:ligatures w14:val="none"/>
+        </w:rPr>
+        <w:t xml:space="preserve"> a</w:t>
+      </w:r>
+      <w:proofErr w:type="gramStart"/>
+      <w:r>
+        <w:rPr>
+          <w:rFonts w:ascii="Consolas" w:eastAsia="Times New Roman" w:hAnsi="Consolas" w:cs="Times New Roman"/>
+          <w:color w:val="D4D4D4"/>
+          <w:kern w:val="0"/>
+          <w:sz w:val="20"/>
+          <w:szCs w:val="20"/>
+          <w14:ligatures w14:val="none"/>
+        </w:rPr>
+        <w:t>1</w:t>
+      </w:r>
+      <w:r>
+        <w:rPr>
+          <w:rFonts w:ascii="Consolas" w:eastAsia="Times New Roman" w:hAnsi="Consolas" w:cs="Times New Roman"/>
+          <w:color w:val="DCDCDC"/>
+          <w:kern w:val="0"/>
+          <w:sz w:val="20"/>
+          <w:szCs w:val="20"/>
+          <w14:ligatures w14:val="none"/>
+        </w:rPr>
+        <w:t>.</w:t>
+      </w:r>
+      <w:r>
+        <w:rPr>
+          <w:rFonts w:ascii="Consolas" w:eastAsia="Times New Roman" w:hAnsi="Consolas" w:cs="Times New Roman"/>
+          <w:color w:val="D4D4D4"/>
+          <w:kern w:val="0"/>
+          <w:sz w:val="20"/>
+          <w:szCs w:val="20"/>
+          <w14:ligatures w14:val="none"/>
+        </w:rPr>
+        <w:t>machine</w:t>
+      </w:r>
+      <w:proofErr w:type="gramEnd"/>
+      <w:r>
+        <w:rPr>
+          <w:rFonts w:ascii="Consolas" w:eastAsia="Times New Roman" w:hAnsi="Consolas" w:cs="Times New Roman"/>
+          <w:color w:val="D4D4D4"/>
+          <w:kern w:val="0"/>
+          <w:sz w:val="20"/>
+          <w:szCs w:val="20"/>
+          <w14:ligatures w14:val="none"/>
+        </w:rPr>
+        <w:t>_id</w:t>
       </w:r>
     </w:p>
     <w:p>

</xml_diff>